<commit_message>
Maybe final version of the report
</commit_message>
<xml_diff>
--- a/plog_tp1_final_fields_of_action.docx
+++ b/plog_tp1_final_fields_of_action.docx
@@ -477,7 +477,7 @@
           <w:r>
             <w:fldChar w:fldCharType="separate"/>
           </w:r>
-          <w:hyperlink w:anchor="_Toc530335751" w:history="1">
+          <w:hyperlink w:anchor="_Toc530342902" w:history="1">
             <w:r>
               <w:rPr>
                 <w:rStyle w:val="Hiperligao"/>
@@ -504,7 +504,7 @@
                 <w:noProof/>
                 <w:webHidden/>
               </w:rPr>
-              <w:instrText xml:space="preserve"> PAGEREF _Toc530335751 \h </w:instrText>
+              <w:instrText xml:space="preserve"> PAGEREF _Toc530342902 \h </w:instrText>
             </w:r>
             <w:r>
               <w:rPr>
@@ -549,7 +549,7 @@
               <w:lang w:eastAsia="pt-PT"/>
             </w:rPr>
           </w:pPr>
-          <w:hyperlink w:anchor="_Toc530335752" w:history="1">
+          <w:hyperlink w:anchor="_Toc530342903" w:history="1">
             <w:r>
               <w:rPr>
                 <w:rStyle w:val="Hiperligao"/>
@@ -576,7 +576,7 @@
                 <w:noProof/>
                 <w:webHidden/>
               </w:rPr>
-              <w:instrText xml:space="preserve"> PAGEREF _Toc530335752 \h </w:instrText>
+              <w:instrText xml:space="preserve"> PAGEREF _Toc530342903 \h </w:instrText>
             </w:r>
             <w:r>
               <w:rPr>
@@ -621,7 +621,7 @@
               <w:lang w:eastAsia="pt-PT"/>
             </w:rPr>
           </w:pPr>
-          <w:hyperlink w:anchor="_Toc530335753" w:history="1">
+          <w:hyperlink w:anchor="_Toc530342904" w:history="1">
             <w:r>
               <w:rPr>
                 <w:rStyle w:val="Hiperligao"/>
@@ -648,7 +648,7 @@
                 <w:noProof/>
                 <w:webHidden/>
               </w:rPr>
-              <w:instrText xml:space="preserve"> PAGEREF _Toc530335753 \h </w:instrText>
+              <w:instrText xml:space="preserve"> PAGEREF _Toc530342904 \h </w:instrText>
             </w:r>
             <w:r>
               <w:rPr>
@@ -693,7 +693,7 @@
               <w:lang w:eastAsia="pt-PT"/>
             </w:rPr>
           </w:pPr>
-          <w:hyperlink w:anchor="_Toc530335754" w:history="1">
+          <w:hyperlink w:anchor="_Toc530342905" w:history="1">
             <w:r>
               <w:rPr>
                 <w:rStyle w:val="Hiperligao"/>
@@ -720,7 +720,7 @@
                 <w:noProof/>
                 <w:webHidden/>
               </w:rPr>
-              <w:instrText xml:space="preserve"> PAGEREF _Toc530335754 \h </w:instrText>
+              <w:instrText xml:space="preserve"> PAGEREF _Toc530342905 \h </w:instrText>
             </w:r>
             <w:r>
               <w:rPr>
@@ -765,7 +765,7 @@
               <w:lang w:eastAsia="pt-PT"/>
             </w:rPr>
           </w:pPr>
-          <w:hyperlink w:anchor="_Toc530335755" w:history="1">
+          <w:hyperlink w:anchor="_Toc530342906" w:history="1">
             <w:r>
               <w:rPr>
                 <w:rStyle w:val="Hiperligao"/>
@@ -792,7 +792,7 @@
                 <w:noProof/>
                 <w:webHidden/>
               </w:rPr>
-              <w:instrText xml:space="preserve"> PAGEREF _Toc530335755 \h </w:instrText>
+              <w:instrText xml:space="preserve"> PAGEREF _Toc530342906 \h </w:instrText>
             </w:r>
             <w:r>
               <w:rPr>
@@ -837,7 +837,7 @@
               <w:lang w:eastAsia="pt-PT"/>
             </w:rPr>
           </w:pPr>
-          <w:hyperlink w:anchor="_Toc530335756" w:history="1">
+          <w:hyperlink w:anchor="_Toc530342907" w:history="1">
             <w:r>
               <w:rPr>
                 <w:rStyle w:val="Hiperligao"/>
@@ -864,7 +864,7 @@
                 <w:noProof/>
                 <w:webHidden/>
               </w:rPr>
-              <w:instrText xml:space="preserve"> PAGEREF _Toc530335756 \h </w:instrText>
+              <w:instrText xml:space="preserve"> PAGEREF _Toc530342907 \h </w:instrText>
             </w:r>
             <w:r>
               <w:rPr>
@@ -909,7 +909,7 @@
               <w:lang w:eastAsia="pt-PT"/>
             </w:rPr>
           </w:pPr>
-          <w:hyperlink w:anchor="_Toc530335757" w:history="1">
+          <w:hyperlink w:anchor="_Toc530342908" w:history="1">
             <w:r>
               <w:rPr>
                 <w:rStyle w:val="Hiperligao"/>
@@ -936,7 +936,7 @@
                 <w:noProof/>
                 <w:webHidden/>
               </w:rPr>
-              <w:instrText xml:space="preserve"> PAGEREF _Toc530335757 \h </w:instrText>
+              <w:instrText xml:space="preserve"> PAGEREF _Toc530342908 \h </w:instrText>
             </w:r>
             <w:r>
               <w:rPr>
@@ -981,7 +981,7 @@
               <w:lang w:eastAsia="pt-PT"/>
             </w:rPr>
           </w:pPr>
-          <w:hyperlink w:anchor="_Toc530335758" w:history="1">
+          <w:hyperlink w:anchor="_Toc530342909" w:history="1">
             <w:r>
               <w:rPr>
                 <w:rStyle w:val="Hiperligao"/>
@@ -1008,7 +1008,7 @@
                 <w:noProof/>
                 <w:webHidden/>
               </w:rPr>
-              <w:instrText xml:space="preserve"> PAGEREF _Toc530335758 \h </w:instrText>
+              <w:instrText xml:space="preserve"> PAGEREF _Toc530342909 \h </w:instrText>
             </w:r>
             <w:r>
               <w:rPr>
@@ -1053,7 +1053,7 @@
               <w:lang w:eastAsia="pt-PT"/>
             </w:rPr>
           </w:pPr>
-          <w:hyperlink w:anchor="_Toc530335759" w:history="1">
+          <w:hyperlink w:anchor="_Toc530342910" w:history="1">
             <w:r>
               <w:rPr>
                 <w:rStyle w:val="Hiperligao"/>
@@ -1080,7 +1080,7 @@
                 <w:noProof/>
                 <w:webHidden/>
               </w:rPr>
-              <w:instrText xml:space="preserve"> PAGEREF _Toc530335759 \h </w:instrText>
+              <w:instrText xml:space="preserve"> PAGEREF _Toc530342910 \h </w:instrText>
             </w:r>
             <w:r>
               <w:rPr>
@@ -1125,7 +1125,7 @@
               <w:lang w:eastAsia="pt-PT"/>
             </w:rPr>
           </w:pPr>
-          <w:hyperlink w:anchor="_Toc530335760" w:history="1">
+          <w:hyperlink w:anchor="_Toc530342911" w:history="1">
             <w:r>
               <w:rPr>
                 <w:rStyle w:val="Hiperligao"/>
@@ -1152,7 +1152,7 @@
                 <w:noProof/>
                 <w:webHidden/>
               </w:rPr>
-              <w:instrText xml:space="preserve"> PAGEREF _Toc530335760 \h </w:instrText>
+              <w:instrText xml:space="preserve"> PAGEREF _Toc530342911 \h </w:instrText>
             </w:r>
             <w:r>
               <w:rPr>
@@ -1197,7 +1197,7 @@
               <w:lang w:eastAsia="pt-PT"/>
             </w:rPr>
           </w:pPr>
-          <w:hyperlink w:anchor="_Toc530335761" w:history="1">
+          <w:hyperlink w:anchor="_Toc530342912" w:history="1">
             <w:r>
               <w:rPr>
                 <w:rStyle w:val="Hiperligao"/>
@@ -1224,7 +1224,7 @@
                 <w:noProof/>
                 <w:webHidden/>
               </w:rPr>
-              <w:instrText xml:space="preserve"> PAGEREF _Toc530335761 \h </w:instrText>
+              <w:instrText xml:space="preserve"> PAGEREF _Toc530342912 \h </w:instrText>
             </w:r>
             <w:r>
               <w:rPr>
@@ -1269,7 +1269,7 @@
               <w:lang w:eastAsia="pt-PT"/>
             </w:rPr>
           </w:pPr>
-          <w:hyperlink w:anchor="_Toc530335762" w:history="1">
+          <w:hyperlink w:anchor="_Toc530342913" w:history="1">
             <w:r>
               <w:rPr>
                 <w:rStyle w:val="Hiperligao"/>
@@ -1296,7 +1296,7 @@
                 <w:noProof/>
                 <w:webHidden/>
               </w:rPr>
-              <w:instrText xml:space="preserve"> PAGEREF _Toc530335762 \h </w:instrText>
+              <w:instrText xml:space="preserve"> PAGEREF _Toc530342913 \h </w:instrText>
             </w:r>
             <w:r>
               <w:rPr>
@@ -1341,7 +1341,7 @@
               <w:lang w:eastAsia="pt-PT"/>
             </w:rPr>
           </w:pPr>
-          <w:hyperlink w:anchor="_Toc530335763" w:history="1">
+          <w:hyperlink w:anchor="_Toc530342914" w:history="1">
             <w:r>
               <w:rPr>
                 <w:rStyle w:val="Hiperligao"/>
@@ -1369,7 +1369,7 @@
                 <w:noProof/>
                 <w:webHidden/>
               </w:rPr>
-              <w:instrText xml:space="preserve"> PAGEREF _Toc530335763 \h </w:instrText>
+              <w:instrText xml:space="preserve"> PAGEREF _Toc530342914 \h </w:instrText>
             </w:r>
             <w:r>
               <w:rPr>
@@ -1414,7 +1414,7 @@
               <w:lang w:eastAsia="pt-PT"/>
             </w:rPr>
           </w:pPr>
-          <w:hyperlink w:anchor="_Toc530335764" w:history="1">
+          <w:hyperlink w:anchor="_Toc530342915" w:history="1">
             <w:r>
               <w:rPr>
                 <w:rStyle w:val="Hiperligao"/>
@@ -1451,7 +1451,7 @@
                 <w:noProof/>
                 <w:webHidden/>
               </w:rPr>
-              <w:instrText xml:space="preserve"> PAGEREF _Toc530335764 \h </w:instrText>
+              <w:instrText xml:space="preserve"> PAGEREF _Toc530342915 \h </w:instrText>
             </w:r>
             <w:r>
               <w:rPr>
@@ -1496,7 +1496,7 @@
               <w:lang w:eastAsia="pt-PT"/>
             </w:rPr>
           </w:pPr>
-          <w:hyperlink w:anchor="_Toc530335765" w:history="1">
+          <w:hyperlink w:anchor="_Toc530342916" w:history="1">
             <w:r>
               <w:rPr>
                 <w:rStyle w:val="Hiperligao"/>
@@ -1524,7 +1524,7 @@
                 <w:noProof/>
                 <w:webHidden/>
               </w:rPr>
-              <w:instrText xml:space="preserve"> PAGEREF _Toc530335765 \h </w:instrText>
+              <w:instrText xml:space="preserve"> PAGEREF _Toc530342916 \h </w:instrText>
             </w:r>
             <w:r>
               <w:rPr>
@@ -1569,7 +1569,7 @@
               <w:lang w:eastAsia="pt-PT"/>
             </w:rPr>
           </w:pPr>
-          <w:hyperlink w:anchor="_Toc530335766" w:history="1">
+          <w:hyperlink w:anchor="_Toc530342917" w:history="1">
             <w:r>
               <w:rPr>
                 <w:rStyle w:val="Hiperligao"/>
@@ -1597,7 +1597,7 @@
                 <w:noProof/>
                 <w:webHidden/>
               </w:rPr>
-              <w:instrText xml:space="preserve"> PAGEREF _Toc530335766 \h </w:instrText>
+              <w:instrText xml:space="preserve"> PAGEREF _Toc530342917 \h </w:instrText>
             </w:r>
             <w:r>
               <w:rPr>
@@ -1642,7 +1642,7 @@
               <w:lang w:eastAsia="pt-PT"/>
             </w:rPr>
           </w:pPr>
-          <w:hyperlink w:anchor="_Toc530335767" w:history="1">
+          <w:hyperlink w:anchor="_Toc530342918" w:history="1">
             <w:r>
               <w:rPr>
                 <w:rStyle w:val="Hiperligao"/>
@@ -1670,7 +1670,7 @@
                 <w:noProof/>
                 <w:webHidden/>
               </w:rPr>
-              <w:instrText xml:space="preserve"> PAGEREF _Toc530335767 \h </w:instrText>
+              <w:instrText xml:space="preserve"> PAGEREF _Toc530342918 \h </w:instrText>
             </w:r>
             <w:r>
               <w:rPr>
@@ -1715,7 +1715,7 @@
               <w:lang w:eastAsia="pt-PT"/>
             </w:rPr>
           </w:pPr>
-          <w:hyperlink w:anchor="_Toc530335768" w:history="1">
+          <w:hyperlink w:anchor="_Toc530342919" w:history="1">
             <w:r>
               <w:rPr>
                 <w:rStyle w:val="Hiperligao"/>
@@ -1743,7 +1743,7 @@
                 <w:noProof/>
                 <w:webHidden/>
               </w:rPr>
-              <w:instrText xml:space="preserve"> PAGEREF _Toc530335768 \h </w:instrText>
+              <w:instrText xml:space="preserve"> PAGEREF _Toc530342919 \h </w:instrText>
             </w:r>
             <w:r>
               <w:rPr>
@@ -1788,7 +1788,7 @@
               <w:lang w:eastAsia="pt-PT"/>
             </w:rPr>
           </w:pPr>
-          <w:hyperlink w:anchor="_Toc530335769" w:history="1">
+          <w:hyperlink w:anchor="_Toc530342920" w:history="1">
             <w:r>
               <w:rPr>
                 <w:rStyle w:val="Hiperligao"/>
@@ -1816,7 +1816,7 @@
                 <w:noProof/>
                 <w:webHidden/>
               </w:rPr>
-              <w:instrText xml:space="preserve"> PAGEREF _Toc530335769 \h </w:instrText>
+              <w:instrText xml:space="preserve"> PAGEREF _Toc530342920 \h </w:instrText>
             </w:r>
             <w:r>
               <w:rPr>
@@ -1861,7 +1861,7 @@
               <w:lang w:eastAsia="pt-PT"/>
             </w:rPr>
           </w:pPr>
-          <w:hyperlink w:anchor="_Toc530335770" w:history="1">
+          <w:hyperlink w:anchor="_Toc530342921" w:history="1">
             <w:r>
               <w:rPr>
                 <w:rStyle w:val="Hiperligao"/>
@@ -1889,7 +1889,7 @@
                 <w:noProof/>
                 <w:webHidden/>
               </w:rPr>
-              <w:instrText xml:space="preserve"> PAGEREF _Toc530335770 \h </w:instrText>
+              <w:instrText xml:space="preserve"> PAGEREF _Toc530342921 \h </w:instrText>
             </w:r>
             <w:r>
               <w:rPr>
@@ -1934,7 +1934,7 @@
               <w:lang w:eastAsia="pt-PT"/>
             </w:rPr>
           </w:pPr>
-          <w:hyperlink w:anchor="_Toc530335771" w:history="1">
+          <w:hyperlink w:anchor="_Toc530342922" w:history="1">
             <w:r>
               <w:rPr>
                 <w:rStyle w:val="Hiperligao"/>
@@ -1962,7 +1962,7 @@
                 <w:noProof/>
                 <w:webHidden/>
               </w:rPr>
-              <w:instrText xml:space="preserve"> PAGEREF _Toc530335771 \h </w:instrText>
+              <w:instrText xml:space="preserve"> PAGEREF _Toc530342922 \h </w:instrText>
             </w:r>
             <w:r>
               <w:rPr>
@@ -2007,7 +2007,7 @@
               <w:lang w:eastAsia="pt-PT"/>
             </w:rPr>
           </w:pPr>
-          <w:hyperlink w:anchor="_Toc530335772" w:history="1">
+          <w:hyperlink w:anchor="_Toc530342923" w:history="1">
             <w:r>
               <w:rPr>
                 <w:rStyle w:val="Hiperligao"/>
@@ -2035,7 +2035,7 @@
                 <w:noProof/>
                 <w:webHidden/>
               </w:rPr>
-              <w:instrText xml:space="preserve"> PAGEREF _Toc530335772 \h </w:instrText>
+              <w:instrText xml:space="preserve"> PAGEREF _Toc530342923 \h </w:instrText>
             </w:r>
             <w:r>
               <w:rPr>
@@ -2080,7 +2080,7 @@
               <w:lang w:eastAsia="pt-PT"/>
             </w:rPr>
           </w:pPr>
-          <w:hyperlink w:anchor="_Toc530335773" w:history="1">
+          <w:hyperlink w:anchor="_Toc530342924" w:history="1">
             <w:r>
               <w:rPr>
                 <w:rStyle w:val="Hiperligao"/>
@@ -2108,7 +2108,7 @@
                 <w:noProof/>
                 <w:webHidden/>
               </w:rPr>
-              <w:instrText xml:space="preserve"> PAGEREF _Toc530335773 \h </w:instrText>
+              <w:instrText xml:space="preserve"> PAGEREF _Toc530342924 \h </w:instrText>
             </w:r>
             <w:r>
               <w:rPr>
@@ -2153,7 +2153,7 @@
               <w:lang w:eastAsia="pt-PT"/>
             </w:rPr>
           </w:pPr>
-          <w:hyperlink w:anchor="_Toc530335774" w:history="1">
+          <w:hyperlink w:anchor="_Toc530342925" w:history="1">
             <w:r>
               <w:rPr>
                 <w:rStyle w:val="Hiperligao"/>
@@ -2181,7 +2181,7 @@
                 <w:noProof/>
                 <w:webHidden/>
               </w:rPr>
-              <w:instrText xml:space="preserve"> PAGEREF _Toc530335774 \h </w:instrText>
+              <w:instrText xml:space="preserve"> PAGEREF _Toc530342925 \h </w:instrText>
             </w:r>
             <w:r>
               <w:rPr>
@@ -2226,7 +2226,7 @@
               <w:lang w:eastAsia="pt-PT"/>
             </w:rPr>
           </w:pPr>
-          <w:hyperlink w:anchor="_Toc530335775" w:history="1">
+          <w:hyperlink w:anchor="_Toc530342926" w:history="1">
             <w:r>
               <w:rPr>
                 <w:rStyle w:val="Hiperligao"/>
@@ -2253,7 +2253,7 @@
                 <w:noProof/>
                 <w:webHidden/>
               </w:rPr>
-              <w:instrText xml:space="preserve"> PAGEREF _Toc530335775 \h </w:instrText>
+              <w:instrText xml:space="preserve"> PAGEREF _Toc530342926 \h </w:instrText>
             </w:r>
             <w:r>
               <w:rPr>
@@ -2299,7 +2299,7 @@
         <w:pStyle w:val="Ttulo1"/>
         <w:spacing w:before="240" w:after="240"/>
       </w:pPr>
-      <w:bookmarkStart w:id="0" w:name="_Toc530335751"/>
+      <w:bookmarkStart w:id="0" w:name="_Toc530342902"/>
       <w:r>
         <w:lastRenderedPageBreak/>
         <w:t>Introdução</w:t>
@@ -2422,7 +2422,7 @@
         <w:pStyle w:val="Ttulo1"/>
         <w:spacing w:before="240" w:after="240"/>
       </w:pPr>
-      <w:bookmarkStart w:id="1" w:name="_Toc530335752"/>
+      <w:bookmarkStart w:id="1" w:name="_Toc530342903"/>
       <w:r>
         <w:lastRenderedPageBreak/>
         <w:t>Descrição do jogo</w:t>
@@ -2436,7 +2436,7 @@
       <w:pPr>
         <w:pStyle w:val="Ttulo2"/>
       </w:pPr>
-      <w:bookmarkStart w:id="2" w:name="_Toc530335753"/>
+      <w:bookmarkStart w:id="2" w:name="_Toc530342904"/>
       <w:r>
         <w:t>História</w:t>
       </w:r>
@@ -2791,7 +2791,7 @@
       <w:pPr>
         <w:pStyle w:val="Ttulo2"/>
       </w:pPr>
-      <w:bookmarkStart w:id="3" w:name="_Toc530335754"/>
+      <w:bookmarkStart w:id="3" w:name="_Toc530342905"/>
       <w:r>
         <w:t>Detalhes do Jogo</w:t>
       </w:r>
@@ -2804,7 +2804,7 @@
       <w:pPr>
         <w:pStyle w:val="Ttulo3"/>
       </w:pPr>
-      <w:bookmarkStart w:id="4" w:name="_Toc530335755"/>
+      <w:bookmarkStart w:id="4" w:name="_Toc530342906"/>
       <w:r>
         <w:t>Número de Jogadores</w:t>
       </w:r>
@@ -2931,7 +2931,7 @@
           </wp:anchor>
         </w:drawing>
       </w:r>
-      <w:bookmarkStart w:id="5" w:name="_Toc530335756"/>
+      <w:bookmarkStart w:id="5" w:name="_Toc530342907"/>
       <w:r>
         <w:t>Tabuleiro</w:t>
       </w:r>
@@ -3010,7 +3010,7 @@
       <w:pPr>
         <w:pStyle w:val="Ttulo3"/>
       </w:pPr>
-      <w:bookmarkStart w:id="6" w:name="_Toc530335757"/>
+      <w:bookmarkStart w:id="6" w:name="_Toc530342908"/>
       <w:r>
         <w:t>Objetivo</w:t>
       </w:r>
@@ -3080,7 +3080,7 @@
       <w:pPr>
         <w:pStyle w:val="Ttulo3"/>
       </w:pPr>
-      <w:bookmarkStart w:id="7" w:name="_Toc530335758"/>
+      <w:bookmarkStart w:id="7" w:name="_Toc530342909"/>
       <w:r>
         <w:lastRenderedPageBreak/>
         <w:t>Ritmo de Jogo</w:t>
@@ -3099,7 +3099,7 @@
       <w:pPr>
         <w:pStyle w:val="Ttulo3"/>
       </w:pPr>
-      <w:bookmarkStart w:id="8" w:name="_Toc530335759"/>
+      <w:bookmarkStart w:id="8" w:name="_Toc530342910"/>
       <w:r>
         <w:t>Regras</w:t>
       </w:r>
@@ -3420,7 +3420,7 @@
         <w:pStyle w:val="Ttulo1"/>
         <w:spacing w:before="240" w:after="240"/>
       </w:pPr>
-      <w:bookmarkStart w:id="9" w:name="_Toc530335760"/>
+      <w:bookmarkStart w:id="9" w:name="_Toc530342911"/>
       <w:r>
         <w:lastRenderedPageBreak/>
         <w:t>Lógica</w:t>
@@ -3479,7 +3479,7 @@
       <w:pPr>
         <w:pStyle w:val="Ttulo2"/>
       </w:pPr>
-      <w:bookmarkStart w:id="10" w:name="_Toc530335761"/>
+      <w:bookmarkStart w:id="10" w:name="_Toc530342912"/>
       <w:r>
         <w:lastRenderedPageBreak/>
         <w:t xml:space="preserve">Representação </w:t>
@@ -6856,7 +6856,7 @@
           <w:u w:val="single"/>
         </w:rPr>
       </w:pPr>
-      <w:bookmarkStart w:id="11" w:name="_Toc530335762"/>
+      <w:bookmarkStart w:id="11" w:name="_Toc530342913"/>
       <w:r>
         <w:lastRenderedPageBreak/>
         <w:t>Visualização do tabuleiro</w:t>
@@ -6868,11 +6868,159 @@
     </w:p>
     <w:p>
       <w:r>
+        <w:t xml:space="preserve">O </w:t>
+      </w:r>
+      <w:r>
+        <w:rPr>
+          <w:i/>
+          <w:iCs/>
+        </w:rPr>
+        <w:t xml:space="preserve">display </w:t>
+      </w:r>
+      <w:r>
+        <w:t xml:space="preserve">do tabuleiro de jogo na consola é da responsabilidade de um predicado que percorre a estrutura de dados que armazena o tabuleiro e imprime-o. Esse predicado, baseado na recursividade, percorre cada linha do tabuleiro invocando outro predicado que percorrerá todas as células de uma linha imprimindo um símbolo de jogo por célula, dependendo do valor da mesma. </w:t>
+      </w:r>
+    </w:p>
+    <w:p>
+      <w:r>
+        <w:t>Este predicado também inverte o índice das células do tabuleiro de maneira a que, quando imprimido, a linha nº1 esteja no fundo do tabuleiro, isto é fei</w:t>
+      </w:r>
+      <w:r>
+        <w:t>t</w:t>
+      </w:r>
+      <w:r>
+        <w:t xml:space="preserve">o para facilitar a interação com o utilizador. </w:t>
+      </w:r>
+    </w:p>
+    <w:p>
+      <w:pPr>
+        <w:pStyle w:val="Ttulo3"/>
+        <w:rPr>
+          <w:lang w:eastAsia="pt-PT"/>
+        </w:rPr>
+      </w:pPr>
+      <w:bookmarkStart w:id="12" w:name="_Toc530342914"/>
+      <w:r>
+        <w:rPr>
+          <w:lang w:eastAsia="pt-PT"/>
+        </w:rPr>
+        <w:t>Predicados:</w:t>
+      </w:r>
+      <w:bookmarkEnd w:id="12"/>
+    </w:p>
+    <w:p>
+      <w:pPr>
+        <w:pStyle w:val="PargrafodaLista"/>
+        <w:numPr>
+          <w:ilvl w:val="0"/>
+          <w:numId w:val="8"/>
+        </w:numPr>
+        <w:rPr>
+          <w:lang w:eastAsia="pt-PT"/>
+        </w:rPr>
+      </w:pPr>
+      <w:proofErr w:type="spellStart"/>
+      <w:proofErr w:type="gramStart"/>
+      <w:r>
+        <w:rPr>
+          <w:lang w:eastAsia="pt-PT"/>
+        </w:rPr>
+        <w:t>display_game</w:t>
+      </w:r>
+      <w:proofErr w:type="spellEnd"/>
+      <w:proofErr w:type="gramEnd"/>
+      <w:r>
+        <w:rPr>
+          <w:lang w:eastAsia="pt-PT"/>
+        </w:rPr>
+        <w:t>(</w:t>
+      </w:r>
+      <w:proofErr w:type="spellStart"/>
+      <w:r>
+        <w:rPr>
+          <w:lang w:eastAsia="pt-PT"/>
+        </w:rPr>
+        <w:t>Board</w:t>
+      </w:r>
+      <w:proofErr w:type="spellEnd"/>
+      <w:r>
+        <w:rPr>
+          <w:lang w:eastAsia="pt-PT"/>
+        </w:rPr>
+        <w:t xml:space="preserve">, </w:t>
+      </w:r>
+      <w:proofErr w:type="spellStart"/>
+      <w:r>
+        <w:rPr>
+          <w:lang w:eastAsia="pt-PT"/>
+        </w:rPr>
+        <w:t>Player</w:t>
+      </w:r>
+      <w:proofErr w:type="spellEnd"/>
+      <w:r>
+        <w:rPr>
+          <w:lang w:eastAsia="pt-PT"/>
+        </w:rPr>
+        <w:t xml:space="preserve">, </w:t>
+      </w:r>
+      <w:proofErr w:type="spellStart"/>
+      <w:r>
+        <w:rPr>
+          <w:lang w:eastAsia="pt-PT"/>
+        </w:rPr>
+        <w:t>Lines</w:t>
+      </w:r>
+      <w:proofErr w:type="spellEnd"/>
+      <w:r>
+        <w:rPr>
+          <w:lang w:eastAsia="pt-PT"/>
+        </w:rPr>
+        <w:t xml:space="preserve">, </w:t>
+      </w:r>
+      <w:proofErr w:type="spellStart"/>
+      <w:r>
+        <w:rPr>
+          <w:lang w:eastAsia="pt-PT"/>
+        </w:rPr>
+        <w:t>Columns</w:t>
+      </w:r>
+      <w:proofErr w:type="spellEnd"/>
+      <w:r>
+        <w:rPr>
+          <w:lang w:eastAsia="pt-PT"/>
+        </w:rPr>
+        <w:t>)</w:t>
+      </w:r>
+      <w:r>
+        <w:rPr>
+          <w:lang w:eastAsia="pt-PT"/>
+        </w:rPr>
+        <w:t>:-</w:t>
+      </w:r>
+      <w:r>
+        <w:rPr>
+          <w:rStyle w:val="Normal"/>
+          <w:rFonts w:ascii="Times New Roman" w:eastAsia="Times New Roman" w:hAnsi="Times New Roman" w:cs="Times New Roman"/>
+          <w:snapToGrid w:val="0"/>
+          <w:color w:val="000000"/>
+          <w:w w:val="0"/>
+          <w:sz w:val="0"/>
+          <w:szCs w:val="0"/>
+          <w:u w:color="000000"/>
+          <w:bdr w:val="none" w:sz="0" w:space="0" w:color="000000"/>
+          <w:shd w:val="clear" w:color="000000" w:fill="000000"/>
+          <w:lang/>
+        </w:rPr>
+        <w:t xml:space="preserve"> </w:t>
+      </w:r>
+    </w:p>
+    <w:p>
+      <w:r>
         <w:rPr>
           <w:noProof/>
         </w:rPr>
         <w:pict>
-          <v:shape id="_x0000_s1045" type="#_x0000_t202" style="position:absolute;left:0;text-align:left;margin-left:-3.7pt;margin-top:629.2pt;width:169.25pt;height:22pt;z-index:-251616256;mso-width-percent:400;mso-height-percent:200;mso-width-percent:400;mso-height-percent:200;mso-width-relative:margin;mso-height-relative:margin" wrapcoords="-96 -745 -96 20855 21696 20855 21696 -745 -96 -745" strokecolor="white [3212]">
+          <v:shape id="_x0000_s1045" type="#_x0000_t202" style="position:absolute;left:0;text-align:left;margin-left:182.9pt;margin-top:485.55pt;width:168.35pt;height:22pt;z-index:-251616256;mso-width-percent:400;mso-height-percent:200;mso-width-percent:400;mso-height-percent:200;mso-width-relative:margin;mso-height-relative:margin" wrapcoords="-96 -745 -96 20855 21696 20855 21696 -745 -96 -745" strokecolor="white [3212]">
             <v:textbox style="mso-next-textbox:#_x0000_s1045;mso-fit-shape-to-text:t">
               <w:txbxContent>
                 <w:p>
@@ -6887,143 +7035,78 @@
         </w:pict>
       </w:r>
       <w:r>
-        <w:t xml:space="preserve">O </w:t>
-      </w:r>
-      <w:r>
-        <w:rPr>
-          <w:i/>
-          <w:iCs/>
-        </w:rPr>
-        <w:t xml:space="preserve">display </w:t>
-      </w:r>
-      <w:r>
-        <w:t xml:space="preserve">do tabuleiro de jogo na consola é da responsabilidade de um predicado que percorre a estrutura de dados que armazena o tabuleiro e imprime-o. Esse predicado, baseado na recursividade, percorre cada linha do tabuleiro invocando outro predicado que percorrerá todas as células de uma linha imprimindo um símbolo de jogo por célula, dependendo do valor da mesma. </w:t>
-      </w:r>
-    </w:p>
-    <w:p>
-      <w:r>
-        <w:t>Este predicado também inverte o índice das células do tabuleiro de maneira a que, quando imprimido, a linha nº1 esteja no fundo do tabuleiro, isto é fei</w:t>
-      </w:r>
-      <w:r>
-        <w:t>t</w:t>
-      </w:r>
-      <w:r>
-        <w:t xml:space="preserve">o para facilitar a interação com o utilizador. </w:t>
-      </w:r>
-    </w:p>
-    <w:p>
-      <w:pPr>
-        <w:pStyle w:val="Ttulo3"/>
-        <w:rPr>
-          <w:lang w:eastAsia="pt-PT"/>
-        </w:rPr>
-      </w:pPr>
-      <w:bookmarkStart w:id="12" w:name="_Toc530335763"/>
-      <w:r>
-        <w:rPr>
-          <w:lang w:eastAsia="pt-PT"/>
-        </w:rPr>
-        <w:t>Predicados:</w:t>
-      </w:r>
-      <w:bookmarkEnd w:id="12"/>
-    </w:p>
-    <w:p>
-      <w:pPr>
-        <w:pStyle w:val="PargrafodaLista"/>
-        <w:numPr>
-          <w:ilvl w:val="0"/>
-          <w:numId w:val="8"/>
-        </w:numPr>
-        <w:rPr>
-          <w:lang w:eastAsia="pt-PT"/>
-        </w:rPr>
-      </w:pPr>
-      <w:proofErr w:type="spellStart"/>
-      <w:proofErr w:type="gramStart"/>
-      <w:r>
-        <w:rPr>
-          <w:lang w:eastAsia="pt-PT"/>
-        </w:rPr>
-        <w:t>display_game</w:t>
-      </w:r>
-      <w:proofErr w:type="spellEnd"/>
-      <w:proofErr w:type="gramEnd"/>
-      <w:r>
-        <w:rPr>
-          <w:lang w:eastAsia="pt-PT"/>
-        </w:rPr>
-        <w:t>(</w:t>
-      </w:r>
-      <w:proofErr w:type="spellStart"/>
-      <w:r>
-        <w:rPr>
-          <w:lang w:eastAsia="pt-PT"/>
-        </w:rPr>
-        <w:t>Board</w:t>
-      </w:r>
-      <w:proofErr w:type="spellEnd"/>
-      <w:r>
-        <w:rPr>
-          <w:lang w:eastAsia="pt-PT"/>
-        </w:rPr>
-        <w:t xml:space="preserve">, </w:t>
-      </w:r>
-      <w:proofErr w:type="spellStart"/>
-      <w:r>
-        <w:rPr>
-          <w:lang w:eastAsia="pt-PT"/>
-        </w:rPr>
-        <w:t>Player</w:t>
-      </w:r>
-      <w:proofErr w:type="spellEnd"/>
-      <w:r>
-        <w:rPr>
-          <w:lang w:eastAsia="pt-PT"/>
-        </w:rPr>
-        <w:t xml:space="preserve">, </w:t>
-      </w:r>
-      <w:proofErr w:type="spellStart"/>
-      <w:r>
-        <w:rPr>
-          <w:lang w:eastAsia="pt-PT"/>
-        </w:rPr>
-        <w:t>Lines</w:t>
-      </w:r>
-      <w:proofErr w:type="spellEnd"/>
-      <w:r>
-        <w:rPr>
-          <w:lang w:eastAsia="pt-PT"/>
-        </w:rPr>
-        <w:t xml:space="preserve">, </w:t>
-      </w:r>
-      <w:proofErr w:type="spellStart"/>
-      <w:r>
-        <w:rPr>
-          <w:lang w:eastAsia="pt-PT"/>
-        </w:rPr>
-        <w:t>Columns</w:t>
-      </w:r>
-      <w:proofErr w:type="spellEnd"/>
-      <w:r>
-        <w:rPr>
-          <w:lang w:eastAsia="pt-PT"/>
-        </w:rPr>
-        <w:t>)</w:t>
-      </w:r>
-      <w:r>
-        <w:rPr>
-          <w:lang w:eastAsia="pt-PT"/>
-        </w:rPr>
-        <w:t>:-</w:t>
-      </w:r>
-    </w:p>
-    <w:p>
-      <w:r>
         <w:rPr>
           <w:noProof/>
+          <w:lang w:eastAsia="pt-PT"/>
+        </w:rPr>
+        <w:drawing>
+          <wp:anchor distT="0" distB="0" distL="114300" distR="114300" simplePos="0" relativeHeight="251703296" behindDoc="1" locked="0" layoutInCell="1" allowOverlap="1">
+            <wp:simplePos x="0" y="0"/>
+            <wp:positionH relativeFrom="column">
+              <wp:posOffset>-231775</wp:posOffset>
+            </wp:positionH>
+            <wp:positionV relativeFrom="paragraph">
+              <wp:posOffset>3690620</wp:posOffset>
+            </wp:positionV>
+            <wp:extent cx="2601595" cy="2817495"/>
+            <wp:effectExtent l="19050" t="0" r="8255" b="0"/>
+            <wp:wrapTight wrapText="bothSides">
+              <wp:wrapPolygon edited="0">
+                <wp:start x="-158" y="0"/>
+                <wp:lineTo x="-158" y="21469"/>
+                <wp:lineTo x="21669" y="21469"/>
+                <wp:lineTo x="21669" y="0"/>
+                <wp:lineTo x="-158" y="0"/>
+              </wp:wrapPolygon>
+            </wp:wrapTight>
+            <wp:docPr id="7" name="Imagem 3" descr="C:\Users\Windows 8\Desktop\possivelTabuleiroFinal.PNG"/>
+            <wp:cNvGraphicFramePr>
+              <a:graphicFrameLocks xmlns:a="http://schemas.openxmlformats.org/drawingml/2006/main" noChangeAspect="1"/>
+            </wp:cNvGraphicFramePr>
+            <a:graphic xmlns:a="http://schemas.openxmlformats.org/drawingml/2006/main">
+              <a:graphicData uri="http://schemas.openxmlformats.org/drawingml/2006/picture">
+                <pic:pic xmlns:pic="http://schemas.openxmlformats.org/drawingml/2006/picture">
+                  <pic:nvPicPr>
+                    <pic:cNvPr id="0" name="Picture 3" descr="C:\Users\Windows 8\Desktop\possivelTabuleiroFinal.PNG"/>
+                    <pic:cNvPicPr>
+                      <a:picLocks noChangeAspect="1" noChangeArrowheads="1"/>
+                    </pic:cNvPicPr>
+                  </pic:nvPicPr>
+                  <pic:blipFill>
+                    <a:blip r:embed="rId12" cstate="print"/>
+                    <a:srcRect/>
+                    <a:stretch>
+                      <a:fillRect/>
+                    </a:stretch>
+                  </pic:blipFill>
+                  <pic:spPr bwMode="auto">
+                    <a:xfrm>
+                      <a:off x="0" y="0"/>
+                      <a:ext cx="2601595" cy="2817495"/>
+                    </a:xfrm>
+                    <a:prstGeom prst="rect">
+                      <a:avLst/>
+                    </a:prstGeom>
+                    <a:noFill/>
+                    <a:ln w="9525">
+                      <a:noFill/>
+                      <a:miter lim="800000"/>
+                      <a:headEnd/>
+                      <a:tailEnd/>
+                    </a:ln>
+                  </pic:spPr>
+                </pic:pic>
+              </a:graphicData>
+            </a:graphic>
+          </wp:anchor>
+        </w:drawing>
+      </w:r>
+      <w:r>
+        <w:rPr>
+          <w:noProof/>
         </w:rPr>
         <w:pict>
-          <v:shape id="_x0000_s1044" type="#_x0000_t202" style="position:absolute;left:0;text-align:left;margin-left:91.05pt;margin-top:412pt;width:236.6pt;height:22.55pt;z-index:-251619328;mso-width-relative:margin;mso-height-relative:margin" wrapcoords="-96 -491 -96 21109 21696 21109 21696 -491 -96 -491" strokecolor="white [3212]">
+          <v:shape id="_x0000_s1044" type="#_x0000_t202" style="position:absolute;left:0;text-align:left;margin-left:215.5pt;margin-top:262.3pt;width:186.55pt;height:22.55pt;z-index:-251619328;mso-position-horizontal-relative:text;mso-position-vertical-relative:text;mso-width-relative:margin;mso-height-relative:margin" wrapcoords="-96 -491 -96 21109 21696 21109 21696 -491 -96 -491" strokecolor="white [3212]">
             <v:textbox style="mso-next-textbox:#_x0000_s1044">
               <w:txbxContent>
                 <w:p>
@@ -7067,7 +7150,7 @@
           <w:noProof/>
         </w:rPr>
         <w:pict>
-          <v:shape id="_x0000_s1041" type="#_x0000_t202" style="position:absolute;left:0;text-align:left;margin-left:-22.75pt;margin-top:280.4pt;width:257.35pt;height:22pt;z-index:251694080;mso-height-percent:200;mso-height-percent:200;mso-width-relative:margin;mso-height-relative:margin" strokecolor="white [3212]">
+          <v:shape id="_x0000_s1041" type="#_x0000_t202" style="position:absolute;left:0;text-align:left;margin-left:-8.8pt;margin-top:261.3pt;width:174.25pt;height:22pt;z-index:251694080;mso-height-percent:200;mso-position-horizontal-relative:text;mso-position-vertical-relative:text;mso-height-percent:200;mso-width-relative:margin;mso-height-relative:margin" strokecolor="white [3212]">
             <v:textbox style="mso-next-textbox:#_x0000_s1041;mso-fit-shape-to-text:t">
               <w:txbxContent>
                 <w:p>
@@ -7131,6 +7214,140 @@
         </w:pict>
       </w:r>
       <w:r>
+        <w:rPr>
+          <w:noProof/>
+          <w:lang w:eastAsia="pt-PT"/>
+        </w:rPr>
+        <w:drawing>
+          <wp:anchor distT="0" distB="0" distL="114300" distR="114300" simplePos="0" relativeHeight="251702272" behindDoc="1" locked="0" layoutInCell="1" allowOverlap="1">
+            <wp:simplePos x="0" y="0"/>
+            <wp:positionH relativeFrom="column">
+              <wp:posOffset>2617470</wp:posOffset>
+            </wp:positionH>
+            <wp:positionV relativeFrom="paragraph">
+              <wp:posOffset>362585</wp:posOffset>
+            </wp:positionV>
+            <wp:extent cx="2798445" cy="2721610"/>
+            <wp:effectExtent l="19050" t="0" r="1905" b="0"/>
+            <wp:wrapTight wrapText="bothSides">
+              <wp:wrapPolygon edited="0">
+                <wp:start x="-147" y="0"/>
+                <wp:lineTo x="-147" y="21469"/>
+                <wp:lineTo x="21615" y="21469"/>
+                <wp:lineTo x="21615" y="0"/>
+                <wp:lineTo x="-147" y="0"/>
+              </wp:wrapPolygon>
+            </wp:wrapTight>
+            <wp:docPr id="6" name="Imagem 2" descr="C:\Users\Windows 8\Desktop\possivelTabuleiroIntermedio.PNG"/>
+            <wp:cNvGraphicFramePr>
+              <a:graphicFrameLocks xmlns:a="http://schemas.openxmlformats.org/drawingml/2006/main" noChangeAspect="1"/>
+            </wp:cNvGraphicFramePr>
+            <a:graphic xmlns:a="http://schemas.openxmlformats.org/drawingml/2006/main">
+              <a:graphicData uri="http://schemas.openxmlformats.org/drawingml/2006/picture">
+                <pic:pic xmlns:pic="http://schemas.openxmlformats.org/drawingml/2006/picture">
+                  <pic:nvPicPr>
+                    <pic:cNvPr id="0" name="Picture 2" descr="C:\Users\Windows 8\Desktop\possivelTabuleiroIntermedio.PNG"/>
+                    <pic:cNvPicPr>
+                      <a:picLocks noChangeAspect="1" noChangeArrowheads="1"/>
+                    </pic:cNvPicPr>
+                  </pic:nvPicPr>
+                  <pic:blipFill>
+                    <a:blip r:embed="rId13" cstate="print"/>
+                    <a:srcRect/>
+                    <a:stretch>
+                      <a:fillRect/>
+                    </a:stretch>
+                  </pic:blipFill>
+                  <pic:spPr bwMode="auto">
+                    <a:xfrm>
+                      <a:off x="0" y="0"/>
+                      <a:ext cx="2798445" cy="2721610"/>
+                    </a:xfrm>
+                    <a:prstGeom prst="rect">
+                      <a:avLst/>
+                    </a:prstGeom>
+                    <a:noFill/>
+                    <a:ln w="9525">
+                      <a:noFill/>
+                      <a:miter lim="800000"/>
+                      <a:headEnd/>
+                      <a:tailEnd/>
+                    </a:ln>
+                  </pic:spPr>
+                </pic:pic>
+              </a:graphicData>
+            </a:graphic>
+          </wp:anchor>
+        </w:drawing>
+      </w:r>
+      <w:r>
+        <w:rPr>
+          <w:noProof/>
+          <w:lang w:eastAsia="pt-PT"/>
+        </w:rPr>
+        <w:drawing>
+          <wp:anchor distT="0" distB="0" distL="114300" distR="114300" simplePos="0" relativeHeight="251701248" behindDoc="1" locked="0" layoutInCell="1" allowOverlap="1">
+            <wp:simplePos x="0" y="0"/>
+            <wp:positionH relativeFrom="column">
+              <wp:posOffset>-157480</wp:posOffset>
+            </wp:positionH>
+            <wp:positionV relativeFrom="paragraph">
+              <wp:posOffset>362585</wp:posOffset>
+            </wp:positionV>
+            <wp:extent cx="2780030" cy="2817495"/>
+            <wp:effectExtent l="19050" t="0" r="1270" b="0"/>
+            <wp:wrapTight wrapText="bothSides">
+              <wp:wrapPolygon edited="0">
+                <wp:start x="-148" y="0"/>
+                <wp:lineTo x="-148" y="21469"/>
+                <wp:lineTo x="21610" y="21469"/>
+                <wp:lineTo x="21610" y="0"/>
+                <wp:lineTo x="-148" y="0"/>
+              </wp:wrapPolygon>
+            </wp:wrapTight>
+            <wp:docPr id="4" name="Imagem 1" descr="C:\Users\Windows 8\Desktop\tabuleiroInicial.PNG"/>
+            <wp:cNvGraphicFramePr>
+              <a:graphicFrameLocks xmlns:a="http://schemas.openxmlformats.org/drawingml/2006/main" noChangeAspect="1"/>
+            </wp:cNvGraphicFramePr>
+            <a:graphic xmlns:a="http://schemas.openxmlformats.org/drawingml/2006/main">
+              <a:graphicData uri="http://schemas.openxmlformats.org/drawingml/2006/picture">
+                <pic:pic xmlns:pic="http://schemas.openxmlformats.org/drawingml/2006/picture">
+                  <pic:nvPicPr>
+                    <pic:cNvPr id="0" name="Picture 1" descr="C:\Users\Windows 8\Desktop\tabuleiroInicial.PNG"/>
+                    <pic:cNvPicPr>
+                      <a:picLocks noChangeAspect="1" noChangeArrowheads="1"/>
+                    </pic:cNvPicPr>
+                  </pic:nvPicPr>
+                  <pic:blipFill>
+                    <a:blip r:embed="rId14" cstate="print"/>
+                    <a:srcRect/>
+                    <a:stretch>
+                      <a:fillRect/>
+                    </a:stretch>
+                  </pic:blipFill>
+                  <pic:spPr bwMode="auto">
+                    <a:xfrm>
+                      <a:off x="0" y="0"/>
+                      <a:ext cx="2780030" cy="2817495"/>
+                    </a:xfrm>
+                    <a:prstGeom prst="rect">
+                      <a:avLst/>
+                    </a:prstGeom>
+                    <a:noFill/>
+                    <a:ln w="9525">
+                      <a:noFill/>
+                      <a:miter lim="800000"/>
+                      <a:headEnd/>
+                      <a:tailEnd/>
+                    </a:ln>
+                  </pic:spPr>
+                </pic:pic>
+              </a:graphicData>
+            </a:graphic>
+          </wp:anchor>
+        </w:drawing>
+      </w:r>
+      <w:r>
         <w:br w:type="page"/>
       </w:r>
     </w:p>
@@ -7141,7 +7358,7 @@
           <w:lang w:eastAsia="pt-PT"/>
         </w:rPr>
       </w:pPr>
-      <w:bookmarkStart w:id="13" w:name="_Toc530335764"/>
+      <w:bookmarkStart w:id="13" w:name="_Toc530342915"/>
       <w:r>
         <w:rPr>
           <w:lang w:eastAsia="pt-PT"/>
@@ -7285,7 +7502,7 @@
           <w:lang w:eastAsia="pt-PT"/>
         </w:rPr>
       </w:pPr>
-      <w:bookmarkStart w:id="14" w:name="_Toc530335765"/>
+      <w:bookmarkStart w:id="14" w:name="_Toc530342916"/>
       <w:r>
         <w:rPr>
           <w:lang w:eastAsia="pt-PT"/>
@@ -7732,7 +7949,6 @@
       <w:pPr>
         <w:ind w:left="644" w:firstLine="0"/>
         <w:rPr>
-          <w:u w:val="single"/>
           <w:lang w:eastAsia="pt-PT"/>
         </w:rPr>
       </w:pPr>
@@ -7745,12 +7961,588 @@
     </w:p>
     <w:p>
       <w:pPr>
+        <w:pStyle w:val="Ttulo3"/>
+        <w:rPr>
+          <w:lang w:eastAsia="pt-PT"/>
+        </w:rPr>
+      </w:pPr>
+      <w:r>
+        <w:rPr>
+          <w:lang w:eastAsia="pt-PT"/>
+        </w:rPr>
+        <w:t>Principais Predicados Auxiliares:</w:t>
+      </w:r>
+    </w:p>
+    <w:p>
+      <w:pPr>
+        <w:pStyle w:val="PargrafodaLista"/>
+        <w:numPr>
+          <w:ilvl w:val="0"/>
+          <w:numId w:val="4"/>
+        </w:numPr>
+        <w:rPr>
+          <w:lang w:eastAsia="pt-PT"/>
+        </w:rPr>
+      </w:pPr>
+      <w:proofErr w:type="spellStart"/>
+      <w:proofErr w:type="gramStart"/>
+      <w:r>
+        <w:rPr>
+          <w:lang w:eastAsia="pt-PT"/>
+        </w:rPr>
+        <w:t>adjacent_pieces</w:t>
+      </w:r>
+      <w:proofErr w:type="spellEnd"/>
+      <w:proofErr w:type="gramEnd"/>
+      <w:r>
+        <w:rPr>
+          <w:lang w:eastAsia="pt-PT"/>
+        </w:rPr>
+        <w:t>(</w:t>
+      </w:r>
+      <w:proofErr w:type="spellStart"/>
+      <w:r>
+        <w:rPr>
+          <w:lang w:eastAsia="pt-PT"/>
+        </w:rPr>
+        <w:t>Board</w:t>
+      </w:r>
+      <w:proofErr w:type="spellEnd"/>
+      <w:r>
+        <w:rPr>
+          <w:lang w:eastAsia="pt-PT"/>
+        </w:rPr>
+        <w:t xml:space="preserve">, L, C, </w:t>
+      </w:r>
+      <w:proofErr w:type="spellStart"/>
+      <w:r>
+        <w:rPr>
+          <w:lang w:eastAsia="pt-PT"/>
+        </w:rPr>
+        <w:t>Lines</w:t>
+      </w:r>
+      <w:proofErr w:type="spellEnd"/>
+      <w:r>
+        <w:rPr>
+          <w:lang w:eastAsia="pt-PT"/>
+        </w:rPr>
+        <w:t xml:space="preserve">, </w:t>
+      </w:r>
+      <w:proofErr w:type="spellStart"/>
+      <w:r>
+        <w:rPr>
+          <w:lang w:eastAsia="pt-PT"/>
+        </w:rPr>
+        <w:t>Columns</w:t>
+      </w:r>
+      <w:proofErr w:type="spellEnd"/>
+      <w:r>
+        <w:rPr>
+          <w:lang w:eastAsia="pt-PT"/>
+        </w:rPr>
+        <w:t xml:space="preserve">, </w:t>
+      </w:r>
+      <w:proofErr w:type="spellStart"/>
+      <w:r>
+        <w:rPr>
+          <w:lang w:eastAsia="pt-PT"/>
+        </w:rPr>
+        <w:t>NumAdj</w:t>
+      </w:r>
+      <w:proofErr w:type="spellEnd"/>
+      <w:r>
+        <w:rPr>
+          <w:lang w:eastAsia="pt-PT"/>
+        </w:rPr>
+        <w:t>)</w:t>
+      </w:r>
+      <w:r>
+        <w:rPr>
+          <w:lang w:eastAsia="pt-PT"/>
+        </w:rPr>
+        <w:t>:-</w:t>
+      </w:r>
+    </w:p>
+    <w:p>
+      <w:pPr>
+        <w:ind w:left="644" w:firstLine="0"/>
+        <w:rPr>
+          <w:lang w:eastAsia="pt-PT"/>
+        </w:rPr>
+      </w:pPr>
+      <w:r>
+        <w:rPr>
+          <w:lang w:eastAsia="pt-PT"/>
+        </w:rPr>
+        <w:t>Calcula o número de peças adjacentes á peça na posição L-C.</w:t>
+      </w:r>
+    </w:p>
+    <w:p>
+      <w:pPr>
+        <w:pStyle w:val="PargrafodaLista"/>
+        <w:numPr>
+          <w:ilvl w:val="0"/>
+          <w:numId w:val="4"/>
+        </w:numPr>
+        <w:rPr>
+          <w:lang w:eastAsia="pt-PT"/>
+        </w:rPr>
+      </w:pPr>
+      <w:proofErr w:type="spellStart"/>
+      <w:proofErr w:type="gramStart"/>
+      <w:r>
+        <w:rPr>
+          <w:lang w:eastAsia="pt-PT"/>
+        </w:rPr>
+        <w:t>move_horizontal</w:t>
+      </w:r>
+      <w:proofErr w:type="spellEnd"/>
+      <w:proofErr w:type="gramEnd"/>
+      <w:r>
+        <w:rPr>
+          <w:lang w:eastAsia="pt-PT"/>
+        </w:rPr>
+        <w:t>(</w:t>
+      </w:r>
+      <w:proofErr w:type="spellStart"/>
+      <w:r>
+        <w:rPr>
+          <w:lang w:eastAsia="pt-PT"/>
+        </w:rPr>
+        <w:t>Player</w:t>
+      </w:r>
+      <w:proofErr w:type="spellEnd"/>
+      <w:r>
+        <w:rPr>
+          <w:lang w:eastAsia="pt-PT"/>
+        </w:rPr>
+        <w:t xml:space="preserve">, </w:t>
+      </w:r>
+      <w:proofErr w:type="spellStart"/>
+      <w:r>
+        <w:rPr>
+          <w:lang w:eastAsia="pt-PT"/>
+        </w:rPr>
+        <w:t>Board</w:t>
+      </w:r>
+      <w:proofErr w:type="spellEnd"/>
+      <w:r>
+        <w:rPr>
+          <w:lang w:eastAsia="pt-PT"/>
+        </w:rPr>
+        <w:t xml:space="preserve">, </w:t>
+      </w:r>
+      <w:proofErr w:type="spellStart"/>
+      <w:r>
+        <w:rPr>
+          <w:lang w:eastAsia="pt-PT"/>
+        </w:rPr>
+        <w:t>LinP</w:t>
+      </w:r>
+      <w:proofErr w:type="spellEnd"/>
+      <w:r>
+        <w:rPr>
+          <w:lang w:eastAsia="pt-PT"/>
+        </w:rPr>
+        <w:t xml:space="preserve">, </w:t>
+      </w:r>
+      <w:proofErr w:type="spellStart"/>
+      <w:r>
+        <w:rPr>
+          <w:lang w:eastAsia="pt-PT"/>
+        </w:rPr>
+        <w:t>ColP</w:t>
+      </w:r>
+      <w:proofErr w:type="spellEnd"/>
+      <w:r>
+        <w:rPr>
+          <w:lang w:eastAsia="pt-PT"/>
+        </w:rPr>
+        <w:t xml:space="preserve">, </w:t>
+      </w:r>
+      <w:proofErr w:type="spellStart"/>
+      <w:r>
+        <w:rPr>
+          <w:lang w:eastAsia="pt-PT"/>
+        </w:rPr>
+        <w:t>Columns</w:t>
+      </w:r>
+      <w:proofErr w:type="spellEnd"/>
+      <w:r>
+        <w:rPr>
+          <w:lang w:eastAsia="pt-PT"/>
+        </w:rPr>
+        <w:t xml:space="preserve">, </w:t>
+      </w:r>
+      <w:proofErr w:type="spellStart"/>
+      <w:r>
+        <w:rPr>
+          <w:lang w:eastAsia="pt-PT"/>
+        </w:rPr>
+        <w:t>NumAdj</w:t>
+      </w:r>
+      <w:proofErr w:type="spellEnd"/>
+      <w:r>
+        <w:rPr>
+          <w:lang w:eastAsia="pt-PT"/>
+        </w:rPr>
+        <w:t xml:space="preserve">, </w:t>
+      </w:r>
+      <w:proofErr w:type="spellStart"/>
+      <w:r>
+        <w:rPr>
+          <w:lang w:eastAsia="pt-PT"/>
+        </w:rPr>
+        <w:t>MovH</w:t>
+      </w:r>
+      <w:proofErr w:type="spellEnd"/>
+      <w:r>
+        <w:rPr>
+          <w:lang w:eastAsia="pt-PT"/>
+        </w:rPr>
+        <w:t>) :-</w:t>
+      </w:r>
+    </w:p>
+    <w:p>
+      <w:pPr>
+        <w:ind w:left="644" w:firstLine="0"/>
+        <w:rPr>
+          <w:lang w:eastAsia="pt-PT"/>
+        </w:rPr>
+      </w:pPr>
+      <w:proofErr w:type="spellStart"/>
+      <w:r>
+        <w:rPr>
+          <w:lang w:eastAsia="pt-PT"/>
+        </w:rPr>
+        <w:t>Responsavel</w:t>
+      </w:r>
+      <w:proofErr w:type="spellEnd"/>
+      <w:r>
+        <w:rPr>
+          <w:lang w:eastAsia="pt-PT"/>
+        </w:rPr>
+        <w:t xml:space="preserve"> por calcular os movimentos na horizontal.</w:t>
+      </w:r>
+    </w:p>
+    <w:p>
+      <w:pPr>
+        <w:pStyle w:val="PargrafodaLista"/>
+        <w:numPr>
+          <w:ilvl w:val="0"/>
+          <w:numId w:val="4"/>
+        </w:numPr>
+        <w:rPr>
+          <w:lang w:eastAsia="pt-PT"/>
+        </w:rPr>
+      </w:pPr>
+      <w:proofErr w:type="spellStart"/>
+      <w:proofErr w:type="gramStart"/>
+      <w:r>
+        <w:rPr>
+          <w:lang w:eastAsia="pt-PT"/>
+        </w:rPr>
+        <w:t>move_vertical</w:t>
+      </w:r>
+      <w:proofErr w:type="spellEnd"/>
+      <w:proofErr w:type="gramEnd"/>
+      <w:r>
+        <w:rPr>
+          <w:lang w:eastAsia="pt-PT"/>
+        </w:rPr>
+        <w:t>(</w:t>
+      </w:r>
+      <w:proofErr w:type="spellStart"/>
+      <w:r>
+        <w:rPr>
+          <w:lang w:eastAsia="pt-PT"/>
+        </w:rPr>
+        <w:t>Player</w:t>
+      </w:r>
+      <w:proofErr w:type="spellEnd"/>
+      <w:r>
+        <w:rPr>
+          <w:lang w:eastAsia="pt-PT"/>
+        </w:rPr>
+        <w:t xml:space="preserve">, </w:t>
+      </w:r>
+      <w:proofErr w:type="spellStart"/>
+      <w:r>
+        <w:rPr>
+          <w:lang w:eastAsia="pt-PT"/>
+        </w:rPr>
+        <w:t>Board</w:t>
+      </w:r>
+      <w:proofErr w:type="spellEnd"/>
+      <w:r>
+        <w:rPr>
+          <w:lang w:eastAsia="pt-PT"/>
+        </w:rPr>
+        <w:t xml:space="preserve">, </w:t>
+      </w:r>
+      <w:proofErr w:type="spellStart"/>
+      <w:r>
+        <w:rPr>
+          <w:lang w:eastAsia="pt-PT"/>
+        </w:rPr>
+        <w:t>LinP</w:t>
+      </w:r>
+      <w:proofErr w:type="spellEnd"/>
+      <w:r>
+        <w:rPr>
+          <w:lang w:eastAsia="pt-PT"/>
+        </w:rPr>
+        <w:t xml:space="preserve">, </w:t>
+      </w:r>
+      <w:proofErr w:type="spellStart"/>
+      <w:r>
+        <w:rPr>
+          <w:lang w:eastAsia="pt-PT"/>
+        </w:rPr>
+        <w:t>ColP</w:t>
+      </w:r>
+      <w:proofErr w:type="spellEnd"/>
+      <w:r>
+        <w:rPr>
+          <w:lang w:eastAsia="pt-PT"/>
+        </w:rPr>
+        <w:t xml:space="preserve">, </w:t>
+      </w:r>
+      <w:proofErr w:type="spellStart"/>
+      <w:r>
+        <w:rPr>
+          <w:lang w:eastAsia="pt-PT"/>
+        </w:rPr>
+        <w:t>Lines</w:t>
+      </w:r>
+      <w:proofErr w:type="spellEnd"/>
+      <w:r>
+        <w:rPr>
+          <w:lang w:eastAsia="pt-PT"/>
+        </w:rPr>
+        <w:t xml:space="preserve">, </w:t>
+      </w:r>
+      <w:proofErr w:type="spellStart"/>
+      <w:r>
+        <w:rPr>
+          <w:lang w:eastAsia="pt-PT"/>
+        </w:rPr>
+        <w:t>NumAdj</w:t>
+      </w:r>
+      <w:proofErr w:type="spellEnd"/>
+      <w:r>
+        <w:rPr>
+          <w:lang w:eastAsia="pt-PT"/>
+        </w:rPr>
+        <w:t xml:space="preserve">, </w:t>
+      </w:r>
+      <w:proofErr w:type="spellStart"/>
+      <w:r>
+        <w:rPr>
+          <w:lang w:eastAsia="pt-PT"/>
+        </w:rPr>
+        <w:t>MovV</w:t>
+      </w:r>
+      <w:proofErr w:type="spellEnd"/>
+      <w:r>
+        <w:rPr>
+          <w:lang w:eastAsia="pt-PT"/>
+        </w:rPr>
+        <w:t>) :-</w:t>
+      </w:r>
+    </w:p>
+    <w:p>
+      <w:pPr>
+        <w:ind w:left="644" w:firstLine="0"/>
+        <w:rPr>
+          <w:lang w:eastAsia="pt-PT"/>
+        </w:rPr>
+      </w:pPr>
+      <w:proofErr w:type="spellStart"/>
+      <w:r>
+        <w:rPr>
+          <w:lang w:eastAsia="pt-PT"/>
+        </w:rPr>
+        <w:t>Responsavel</w:t>
+      </w:r>
+      <w:proofErr w:type="spellEnd"/>
+      <w:r>
+        <w:rPr>
+          <w:lang w:eastAsia="pt-PT"/>
+        </w:rPr>
+        <w:t xml:space="preserve"> por calcular os movimentos na vertical.</w:t>
+      </w:r>
+    </w:p>
+    <w:p>
+      <w:pPr>
+        <w:pStyle w:val="PargrafodaLista"/>
+        <w:numPr>
+          <w:ilvl w:val="0"/>
+          <w:numId w:val="4"/>
+        </w:numPr>
+        <w:rPr>
+          <w:lang w:eastAsia="pt-PT"/>
+        </w:rPr>
+      </w:pPr>
+      <w:proofErr w:type="spellStart"/>
+      <w:proofErr w:type="gramStart"/>
+      <w:r>
+        <w:rPr>
+          <w:lang w:eastAsia="pt-PT"/>
+        </w:rPr>
+        <w:t>move_diagonal</w:t>
+      </w:r>
+      <w:proofErr w:type="spellEnd"/>
+      <w:proofErr w:type="gramEnd"/>
+      <w:r>
+        <w:rPr>
+          <w:lang w:eastAsia="pt-PT"/>
+        </w:rPr>
+        <w:t>(</w:t>
+      </w:r>
+      <w:proofErr w:type="spellStart"/>
+      <w:r>
+        <w:rPr>
+          <w:lang w:eastAsia="pt-PT"/>
+        </w:rPr>
+        <w:t>Player</w:t>
+      </w:r>
+      <w:proofErr w:type="spellEnd"/>
+      <w:r>
+        <w:rPr>
+          <w:lang w:eastAsia="pt-PT"/>
+        </w:rPr>
+        <w:t xml:space="preserve">, </w:t>
+      </w:r>
+      <w:proofErr w:type="spellStart"/>
+      <w:r>
+        <w:rPr>
+          <w:lang w:eastAsia="pt-PT"/>
+        </w:rPr>
+        <w:t>Board</w:t>
+      </w:r>
+      <w:proofErr w:type="spellEnd"/>
+      <w:r>
+        <w:rPr>
+          <w:lang w:eastAsia="pt-PT"/>
+        </w:rPr>
+        <w:t xml:space="preserve">, </w:t>
+      </w:r>
+      <w:proofErr w:type="spellStart"/>
+      <w:r>
+        <w:rPr>
+          <w:lang w:eastAsia="pt-PT"/>
+        </w:rPr>
+        <w:t>LinP</w:t>
+      </w:r>
+      <w:proofErr w:type="spellEnd"/>
+      <w:r>
+        <w:rPr>
+          <w:lang w:eastAsia="pt-PT"/>
+        </w:rPr>
+        <w:t xml:space="preserve">, </w:t>
+      </w:r>
+      <w:proofErr w:type="spellStart"/>
+      <w:r>
+        <w:rPr>
+          <w:lang w:eastAsia="pt-PT"/>
+        </w:rPr>
+        <w:t>ColP</w:t>
+      </w:r>
+      <w:proofErr w:type="spellEnd"/>
+      <w:r>
+        <w:rPr>
+          <w:lang w:eastAsia="pt-PT"/>
+        </w:rPr>
+        <w:t xml:space="preserve">, </w:t>
+      </w:r>
+      <w:proofErr w:type="spellStart"/>
+      <w:r>
+        <w:rPr>
+          <w:lang w:eastAsia="pt-PT"/>
+        </w:rPr>
+        <w:t>Lines</w:t>
+      </w:r>
+      <w:proofErr w:type="spellEnd"/>
+      <w:r>
+        <w:rPr>
+          <w:lang w:eastAsia="pt-PT"/>
+        </w:rPr>
+        <w:t xml:space="preserve">, </w:t>
+      </w:r>
+      <w:proofErr w:type="spellStart"/>
+      <w:r>
+        <w:rPr>
+          <w:lang w:eastAsia="pt-PT"/>
+        </w:rPr>
+        <w:t>Columns</w:t>
+      </w:r>
+      <w:proofErr w:type="spellEnd"/>
+      <w:r>
+        <w:rPr>
+          <w:lang w:eastAsia="pt-PT"/>
+        </w:rPr>
+        <w:t xml:space="preserve">, </w:t>
+      </w:r>
+      <w:proofErr w:type="spellStart"/>
+      <w:r>
+        <w:rPr>
+          <w:lang w:eastAsia="pt-PT"/>
+        </w:rPr>
+        <w:t>NumAdj</w:t>
+      </w:r>
+      <w:proofErr w:type="spellEnd"/>
+      <w:r>
+        <w:rPr>
+          <w:lang w:eastAsia="pt-PT"/>
+        </w:rPr>
+        <w:t xml:space="preserve">, </w:t>
+      </w:r>
+      <w:proofErr w:type="spellStart"/>
+      <w:r>
+        <w:rPr>
+          <w:lang w:eastAsia="pt-PT"/>
+        </w:rPr>
+        <w:t>MovD</w:t>
+      </w:r>
+      <w:proofErr w:type="spellEnd"/>
+      <w:r>
+        <w:rPr>
+          <w:lang w:eastAsia="pt-PT"/>
+        </w:rPr>
+        <w:t>) :-</w:t>
+      </w:r>
+    </w:p>
+    <w:p>
+      <w:pPr>
+        <w:ind w:left="644" w:firstLine="0"/>
+        <w:rPr>
+          <w:lang w:eastAsia="pt-PT"/>
+        </w:rPr>
+      </w:pPr>
+      <w:proofErr w:type="spellStart"/>
+      <w:r>
+        <w:rPr>
+          <w:lang w:eastAsia="pt-PT"/>
+        </w:rPr>
+        <w:t>Responsavel</w:t>
+      </w:r>
+      <w:proofErr w:type="spellEnd"/>
+      <w:r>
+        <w:rPr>
+          <w:lang w:eastAsia="pt-PT"/>
+        </w:rPr>
+        <w:t xml:space="preserve"> por calcular os movimentos na diagonal.</w:t>
+      </w:r>
+    </w:p>
+    <w:p>
+      <w:pPr>
         <w:pStyle w:val="Ttulo2"/>
         <w:rPr>
           <w:lang w:eastAsia="pt-PT"/>
         </w:rPr>
       </w:pPr>
-      <w:bookmarkStart w:id="15" w:name="_Toc530335766"/>
+      <w:bookmarkStart w:id="15" w:name="_Toc530342917"/>
       <w:r>
         <w:rPr>
           <w:lang w:eastAsia="pt-PT"/>
@@ -7828,7 +8620,7 @@
           <w:lang w:eastAsia="pt-PT"/>
         </w:rPr>
       </w:pPr>
-      <w:bookmarkStart w:id="16" w:name="_Toc530335767"/>
+      <w:bookmarkStart w:id="16" w:name="_Toc530342918"/>
       <w:r>
         <w:rPr>
           <w:lang w:eastAsia="pt-PT"/>
@@ -7991,7 +8783,7 @@
           <w:lang w:eastAsia="pt-PT"/>
         </w:rPr>
       </w:pPr>
-      <w:bookmarkStart w:id="17" w:name="_Toc530335768"/>
+      <w:bookmarkStart w:id="17" w:name="_Toc530342919"/>
       <w:r>
         <w:rPr>
           <w:lang w:eastAsia="pt-PT"/>
@@ -8130,7 +8922,7 @@
           <w:lang w:eastAsia="pt-PT"/>
         </w:rPr>
       </w:pPr>
-      <w:bookmarkStart w:id="18" w:name="_Toc530335769"/>
+      <w:bookmarkStart w:id="18" w:name="_Toc530342920"/>
       <w:r>
         <w:rPr>
           <w:lang w:eastAsia="pt-PT"/>
@@ -8202,7 +8994,7 @@
           <w:lang w:eastAsia="pt-PT"/>
         </w:rPr>
       </w:pPr>
-      <w:bookmarkStart w:id="19" w:name="_Toc530335770"/>
+      <w:bookmarkStart w:id="19" w:name="_Toc530342921"/>
       <w:r>
         <w:rPr>
           <w:lang w:eastAsia="pt-PT"/>
@@ -8275,7 +9067,7 @@
           <w:lang w:eastAsia="pt-PT"/>
         </w:rPr>
       </w:pPr>
-      <w:bookmarkStart w:id="20" w:name="_Toc530335771"/>
+      <w:bookmarkStart w:id="20" w:name="_Toc530342922"/>
       <w:r>
         <w:rPr>
           <w:lang w:eastAsia="pt-PT"/>
@@ -8370,116 +9162,17 @@
     </w:p>
     <w:p>
       <w:pPr>
-        <w:pStyle w:val="Ttulo2"/>
-        <w:rPr>
-          <w:lang w:eastAsia="pt-PT"/>
-        </w:rPr>
-      </w:pPr>
-      <w:bookmarkStart w:id="21" w:name="_Toc530335772"/>
-      <w:r>
-        <w:rPr>
-          <w:lang w:eastAsia="pt-PT"/>
-        </w:rPr>
-        <w:t>Jogada</w:t>
-      </w:r>
-      <w:r>
-        <w:rPr>
-          <w:lang w:eastAsia="pt-PT"/>
-        </w:rPr>
-        <w:t xml:space="preserve"> </w:t>
-      </w:r>
-      <w:r>
-        <w:rPr>
-          <w:lang w:eastAsia="pt-PT"/>
-        </w:rPr>
-        <w:t>do</w:t>
-      </w:r>
-      <w:r>
-        <w:rPr>
-          <w:lang w:eastAsia="pt-PT"/>
-        </w:rPr>
-        <w:t xml:space="preserve"> </w:t>
-      </w:r>
-      <w:r>
-        <w:rPr>
-          <w:lang w:eastAsia="pt-PT"/>
-        </w:rPr>
-        <w:t>Computador</w:t>
-      </w:r>
-      <w:bookmarkEnd w:id="21"/>
-    </w:p>
-    <w:p>
-      <w:pPr>
-        <w:rPr>
-          <w:lang w:eastAsia="pt-PT"/>
-        </w:rPr>
-      </w:pPr>
-      <w:r>
-        <w:rPr>
-          <w:lang w:eastAsia="pt-PT"/>
-        </w:rPr>
-        <w:t xml:space="preserve">O computador pode seguir dois diferentes métodos de escolha de movimentos. </w:t>
-      </w:r>
-    </w:p>
-    <w:p>
-      <w:pPr>
-        <w:rPr>
-          <w:lang w:eastAsia="pt-PT"/>
-        </w:rPr>
-      </w:pPr>
-      <w:r>
-        <w:rPr>
-          <w:lang w:eastAsia="pt-PT"/>
-        </w:rPr>
-        <w:t>O primeiro envolve a escolha de um movimento aleatório dos possíveis no momento.</w:t>
-      </w:r>
-    </w:p>
-    <w:p>
-      <w:pPr>
-        <w:rPr>
-          <w:lang w:eastAsia="pt-PT"/>
-        </w:rPr>
-      </w:pPr>
-      <w:r>
-        <w:rPr>
-          <w:lang w:eastAsia="pt-PT"/>
-        </w:rPr>
-        <w:t>O segundo é uma e</w:t>
-      </w:r>
-      <w:r>
-        <w:rPr>
-          <w:lang w:eastAsia="pt-PT"/>
-        </w:rPr>
-        <w:t xml:space="preserve">scolha informada. Neste modo o computador seleciona as jogadas que resultam em captura das peças </w:t>
-      </w:r>
-      <w:r>
-        <w:rPr>
-          <w:lang w:eastAsia="pt-PT"/>
-        </w:rPr>
-        <w:t>inimigas. Tendo múltiplos movimentos que resultam em captura o computador escolhe o movimento que melhor lhe garante atingir uma sequência</w:t>
-      </w:r>
-      <w:r>
-        <w:rPr>
-          <w:lang w:eastAsia="pt-PT"/>
-        </w:rPr>
-        <w:t xml:space="preserve">.  </w:t>
-      </w:r>
-    </w:p>
-    <w:p>
-      <w:pPr>
         <w:pStyle w:val="Ttulo3"/>
         <w:rPr>
           <w:lang w:eastAsia="pt-PT"/>
         </w:rPr>
       </w:pPr>
-      <w:bookmarkStart w:id="22" w:name="_Toc530335773"/>
-      <w:r>
-        <w:rPr>
-          <w:lang w:eastAsia="pt-PT"/>
-        </w:rPr>
-        <w:t>Predicados:</w:t>
-      </w:r>
-      <w:bookmarkEnd w:id="22"/>
+      <w:r>
+        <w:rPr>
+          <w:lang w:eastAsia="pt-PT"/>
+        </w:rPr>
+        <w:t>Principais Predicados Auxiliares:</w:t>
+      </w:r>
     </w:p>
     <w:p>
       <w:pPr>
@@ -8498,7 +9191,7 @@
         <w:rPr>
           <w:lang w:eastAsia="pt-PT"/>
         </w:rPr>
-        <w:t>choose_move</w:t>
+        <w:t>pieces_out_of_game</w:t>
       </w:r>
       <w:proofErr w:type="spellEnd"/>
       <w:proofErr w:type="gramEnd"/>
@@ -8536,25 +9229,19 @@
         </w:rPr>
         <w:t xml:space="preserve">, </w:t>
       </w:r>
-      <w:r>
-        <w:rPr>
-          <w:lang w:eastAsia="pt-PT"/>
-        </w:rPr>
-        <w:t xml:space="preserve">computer2, </w:t>
-      </w:r>
-      <w:proofErr w:type="spellStart"/>
-      <w:r>
-        <w:rPr>
-          <w:lang w:eastAsia="pt-PT"/>
-        </w:rPr>
-        <w:t>ListOfMoves</w:t>
-      </w:r>
-      <w:proofErr w:type="spellEnd"/>
-      <w:r>
-        <w:rPr>
-          <w:lang w:eastAsia="pt-PT"/>
-        </w:rPr>
-        <w:t>, Move) :.</w:t>
+      <w:proofErr w:type="spellStart"/>
+      <w:r>
+        <w:rPr>
+          <w:lang w:eastAsia="pt-PT"/>
+        </w:rPr>
+        <w:t>CatchedPieces</w:t>
+      </w:r>
+      <w:proofErr w:type="spellEnd"/>
+      <w:r>
+        <w:rPr>
+          <w:lang w:eastAsia="pt-PT"/>
+        </w:rPr>
+        <w:t>) :-</w:t>
       </w:r>
     </w:p>
     <w:p>
@@ -8568,21 +9255,7 @@
         <w:rPr>
           <w:lang w:eastAsia="pt-PT"/>
         </w:rPr>
-        <w:t xml:space="preserve">Predicado que escolhe aleatoriamente um movimento da lista dos </w:t>
-      </w:r>
-      <w:proofErr w:type="spellStart"/>
-      <w:r>
-        <w:rPr>
-          <w:lang w:eastAsia="pt-PT"/>
-        </w:rPr>
-        <w:t>possíveies</w:t>
-      </w:r>
-      <w:proofErr w:type="spellEnd"/>
-      <w:r>
-        <w:rPr>
-          <w:lang w:eastAsia="pt-PT"/>
-        </w:rPr>
-        <w:t>.</w:t>
+        <w:t>Retoma as peças que já foram capturadas.</w:t>
       </w:r>
     </w:p>
     <w:p>
@@ -8602,6 +9275,246 @@
         <w:rPr>
           <w:lang w:eastAsia="pt-PT"/>
         </w:rPr>
+        <w:t>check_sequence</w:t>
+      </w:r>
+      <w:proofErr w:type="spellEnd"/>
+      <w:proofErr w:type="gramEnd"/>
+      <w:r>
+        <w:rPr>
+          <w:lang w:eastAsia="pt-PT"/>
+        </w:rPr>
+        <w:t>([</w:t>
+      </w:r>
+      <w:proofErr w:type="spellStart"/>
+      <w:r>
+        <w:rPr>
+          <w:lang w:eastAsia="pt-PT"/>
+        </w:rPr>
+        <w:t>X|Pieces</w:t>
+      </w:r>
+      <w:proofErr w:type="spellEnd"/>
+      <w:r>
+        <w:rPr>
+          <w:lang w:eastAsia="pt-PT"/>
+        </w:rPr>
+        <w:t xml:space="preserve">], </w:t>
+      </w:r>
+      <w:proofErr w:type="spellStart"/>
+      <w:r>
+        <w:rPr>
+          <w:lang w:eastAsia="pt-PT"/>
+        </w:rPr>
+        <w:t>Quant</w:t>
+      </w:r>
+      <w:proofErr w:type="spellEnd"/>
+      <w:r>
+        <w:rPr>
+          <w:lang w:eastAsia="pt-PT"/>
+        </w:rPr>
+        <w:t xml:space="preserve">, </w:t>
+      </w:r>
+      <w:proofErr w:type="spellStart"/>
+      <w:r>
+        <w:rPr>
+          <w:lang w:eastAsia="pt-PT"/>
+        </w:rPr>
+        <w:t>FirstP-LastP</w:t>
+      </w:r>
+      <w:proofErr w:type="spellEnd"/>
+      <w:r>
+        <w:rPr>
+          <w:lang w:eastAsia="pt-PT"/>
+        </w:rPr>
+        <w:t xml:space="preserve">, </w:t>
+      </w:r>
+      <w:proofErr w:type="spellStart"/>
+      <w:r>
+        <w:rPr>
+          <w:lang w:eastAsia="pt-PT"/>
+        </w:rPr>
+        <w:t>FirstGreatSeqPiece-LastGreatSeqPiece</w:t>
+      </w:r>
+      <w:proofErr w:type="spellEnd"/>
+      <w:r>
+        <w:rPr>
+          <w:lang w:eastAsia="pt-PT"/>
+        </w:rPr>
+        <w:t xml:space="preserve">, </w:t>
+      </w:r>
+      <w:proofErr w:type="spellStart"/>
+      <w:r>
+        <w:rPr>
+          <w:lang w:eastAsia="pt-PT"/>
+        </w:rPr>
+        <w:t>GreaterSeq</w:t>
+      </w:r>
+      <w:proofErr w:type="spellEnd"/>
+      <w:r>
+        <w:rPr>
+          <w:lang w:eastAsia="pt-PT"/>
+        </w:rPr>
+        <w:t>) :-</w:t>
+      </w:r>
+    </w:p>
+    <w:p>
+      <w:pPr>
+        <w:ind w:left="644" w:firstLine="0"/>
+        <w:rPr>
+          <w:u w:val="single"/>
+          <w:lang w:eastAsia="pt-PT"/>
+        </w:rPr>
+      </w:pPr>
+      <w:r>
+        <w:rPr>
+          <w:lang w:eastAsia="pt-PT"/>
+        </w:rPr>
+        <w:t xml:space="preserve">Verifica se as peças capturadas </w:t>
+      </w:r>
+      <w:proofErr w:type="spellStart"/>
+      <w:r>
+        <w:rPr>
+          <w:lang w:eastAsia="pt-PT"/>
+        </w:rPr>
+        <w:t>forman</w:t>
+      </w:r>
+      <w:proofErr w:type="spellEnd"/>
+      <w:r>
+        <w:rPr>
+          <w:lang w:eastAsia="pt-PT"/>
+        </w:rPr>
+        <w:t xml:space="preserve"> uma sequência.</w:t>
+      </w:r>
+    </w:p>
+    <w:p>
+      <w:pPr>
+        <w:pStyle w:val="Ttulo2"/>
+        <w:rPr>
+          <w:lang w:eastAsia="pt-PT"/>
+        </w:rPr>
+      </w:pPr>
+      <w:bookmarkStart w:id="21" w:name="_Toc530342923"/>
+      <w:r>
+        <w:rPr>
+          <w:lang w:eastAsia="pt-PT"/>
+        </w:rPr>
+        <w:t>Jogada</w:t>
+      </w:r>
+      <w:r>
+        <w:rPr>
+          <w:lang w:eastAsia="pt-PT"/>
+        </w:rPr>
+        <w:t xml:space="preserve"> </w:t>
+      </w:r>
+      <w:r>
+        <w:rPr>
+          <w:lang w:eastAsia="pt-PT"/>
+        </w:rPr>
+        <w:t>do</w:t>
+      </w:r>
+      <w:r>
+        <w:rPr>
+          <w:lang w:eastAsia="pt-PT"/>
+        </w:rPr>
+        <w:t xml:space="preserve"> </w:t>
+      </w:r>
+      <w:r>
+        <w:rPr>
+          <w:lang w:eastAsia="pt-PT"/>
+        </w:rPr>
+        <w:t>Computador</w:t>
+      </w:r>
+      <w:bookmarkEnd w:id="21"/>
+    </w:p>
+    <w:p>
+      <w:pPr>
+        <w:rPr>
+          <w:lang w:eastAsia="pt-PT"/>
+        </w:rPr>
+      </w:pPr>
+      <w:r>
+        <w:rPr>
+          <w:lang w:eastAsia="pt-PT"/>
+        </w:rPr>
+        <w:t xml:space="preserve">O computador pode seguir dois diferentes métodos de escolha de movimentos. </w:t>
+      </w:r>
+    </w:p>
+    <w:p>
+      <w:pPr>
+        <w:rPr>
+          <w:lang w:eastAsia="pt-PT"/>
+        </w:rPr>
+      </w:pPr>
+      <w:r>
+        <w:rPr>
+          <w:lang w:eastAsia="pt-PT"/>
+        </w:rPr>
+        <w:t>O primeiro envolve a escolha de um movimento aleatório dos possíveis no momento.</w:t>
+      </w:r>
+    </w:p>
+    <w:p>
+      <w:pPr>
+        <w:rPr>
+          <w:lang w:eastAsia="pt-PT"/>
+        </w:rPr>
+      </w:pPr>
+      <w:r>
+        <w:rPr>
+          <w:lang w:eastAsia="pt-PT"/>
+        </w:rPr>
+        <w:t>O segundo é uma e</w:t>
+      </w:r>
+      <w:r>
+        <w:rPr>
+          <w:lang w:eastAsia="pt-PT"/>
+        </w:rPr>
+        <w:t xml:space="preserve">scolha informada. Neste modo o computador seleciona as jogadas que resultam em captura das peças </w:t>
+      </w:r>
+      <w:r>
+        <w:rPr>
+          <w:lang w:eastAsia="pt-PT"/>
+        </w:rPr>
+        <w:t>inimigas. Tendo múltiplos movimentos que resultam em captura o computador escolhe o movimento que melhor lhe garante atingir uma sequência</w:t>
+      </w:r>
+      <w:r>
+        <w:rPr>
+          <w:lang w:eastAsia="pt-PT"/>
+        </w:rPr>
+        <w:t xml:space="preserve">.  </w:t>
+      </w:r>
+    </w:p>
+    <w:p>
+      <w:pPr>
+        <w:pStyle w:val="Ttulo3"/>
+        <w:rPr>
+          <w:lang w:eastAsia="pt-PT"/>
+        </w:rPr>
+      </w:pPr>
+      <w:bookmarkStart w:id="22" w:name="_Toc530342924"/>
+      <w:r>
+        <w:rPr>
+          <w:lang w:eastAsia="pt-PT"/>
+        </w:rPr>
+        <w:t>Predicados:</w:t>
+      </w:r>
+      <w:bookmarkEnd w:id="22"/>
+    </w:p>
+    <w:p>
+      <w:pPr>
+        <w:pStyle w:val="PargrafodaLista"/>
+        <w:numPr>
+          <w:ilvl w:val="0"/>
+          <w:numId w:val="4"/>
+        </w:numPr>
+        <w:rPr>
+          <w:lang w:eastAsia="pt-PT"/>
+        </w:rPr>
+      </w:pPr>
+      <w:proofErr w:type="spellStart"/>
+      <w:proofErr w:type="gramStart"/>
+      <w:r>
+        <w:rPr>
+          <w:lang w:eastAsia="pt-PT"/>
+        </w:rPr>
         <w:t>choose_move</w:t>
       </w:r>
       <w:proofErr w:type="spellEnd"/>
@@ -8638,6 +9551,110 @@
         <w:rPr>
           <w:lang w:eastAsia="pt-PT"/>
         </w:rPr>
+        <w:t xml:space="preserve">, </w:t>
+      </w:r>
+      <w:r>
+        <w:rPr>
+          <w:lang w:eastAsia="pt-PT"/>
+        </w:rPr>
+        <w:t xml:space="preserve">computer2, </w:t>
+      </w:r>
+      <w:proofErr w:type="spellStart"/>
+      <w:r>
+        <w:rPr>
+          <w:lang w:eastAsia="pt-PT"/>
+        </w:rPr>
+        <w:t>ListOfMoves</w:t>
+      </w:r>
+      <w:proofErr w:type="spellEnd"/>
+      <w:r>
+        <w:rPr>
+          <w:lang w:eastAsia="pt-PT"/>
+        </w:rPr>
+        <w:t>, Move) :.</w:t>
+      </w:r>
+    </w:p>
+    <w:p>
+      <w:pPr>
+        <w:ind w:left="644" w:firstLine="0"/>
+        <w:rPr>
+          <w:lang w:eastAsia="pt-PT"/>
+        </w:rPr>
+      </w:pPr>
+      <w:r>
+        <w:rPr>
+          <w:lang w:eastAsia="pt-PT"/>
+        </w:rPr>
+        <w:t xml:space="preserve">Predicado que escolhe aleatoriamente um movimento da lista dos </w:t>
+      </w:r>
+      <w:proofErr w:type="spellStart"/>
+      <w:r>
+        <w:rPr>
+          <w:lang w:eastAsia="pt-PT"/>
+        </w:rPr>
+        <w:t>possíveies</w:t>
+      </w:r>
+      <w:proofErr w:type="spellEnd"/>
+      <w:r>
+        <w:rPr>
+          <w:lang w:eastAsia="pt-PT"/>
+        </w:rPr>
+        <w:t>.</w:t>
+      </w:r>
+    </w:p>
+    <w:p>
+      <w:pPr>
+        <w:pStyle w:val="PargrafodaLista"/>
+        <w:numPr>
+          <w:ilvl w:val="0"/>
+          <w:numId w:val="4"/>
+        </w:numPr>
+        <w:rPr>
+          <w:lang w:eastAsia="pt-PT"/>
+        </w:rPr>
+      </w:pPr>
+      <w:proofErr w:type="spellStart"/>
+      <w:proofErr w:type="gramStart"/>
+      <w:r>
+        <w:rPr>
+          <w:lang w:eastAsia="pt-PT"/>
+        </w:rPr>
+        <w:t>choose_move</w:t>
+      </w:r>
+      <w:proofErr w:type="spellEnd"/>
+      <w:proofErr w:type="gramEnd"/>
+      <w:r>
+        <w:rPr>
+          <w:lang w:eastAsia="pt-PT"/>
+        </w:rPr>
+        <w:t>(</w:t>
+      </w:r>
+      <w:proofErr w:type="spellStart"/>
+      <w:r>
+        <w:rPr>
+          <w:lang w:eastAsia="pt-PT"/>
+        </w:rPr>
+        <w:t>Board</w:t>
+      </w:r>
+      <w:proofErr w:type="spellEnd"/>
+      <w:r>
+        <w:rPr>
+          <w:lang w:eastAsia="pt-PT"/>
+        </w:rPr>
+        <w:t xml:space="preserve">, </w:t>
+      </w:r>
+      <w:proofErr w:type="spellStart"/>
+      <w:r>
+        <w:rPr>
+          <w:lang w:eastAsia="pt-PT"/>
+        </w:rPr>
+        <w:t>Player</w:t>
+      </w:r>
+      <w:proofErr w:type="spellEnd"/>
+      <w:r>
+        <w:rPr>
+          <w:lang w:eastAsia="pt-PT"/>
+        </w:rPr>
         <w:t xml:space="preserve">, computer2, </w:t>
       </w:r>
       <w:proofErr w:type="spellStart"/>
@@ -8686,6 +9703,138 @@
         </w:rPr>
         <w:t>.</w:t>
       </w:r>
+    </w:p>
+    <w:p>
+      <w:pPr>
+        <w:pStyle w:val="Ttulo3"/>
+        <w:rPr>
+          <w:lang w:eastAsia="pt-PT"/>
+        </w:rPr>
+      </w:pPr>
+      <w:r>
+        <w:rPr>
+          <w:lang w:eastAsia="pt-PT"/>
+        </w:rPr>
+        <w:t>Principais Predicados Auxiliares:</w:t>
+      </w:r>
+    </w:p>
+    <w:p>
+      <w:pPr>
+        <w:pStyle w:val="PargrafodaLista"/>
+        <w:numPr>
+          <w:ilvl w:val="0"/>
+          <w:numId w:val="4"/>
+        </w:numPr>
+        <w:rPr>
+          <w:lang w:eastAsia="pt-PT"/>
+        </w:rPr>
+      </w:pPr>
+      <w:proofErr w:type="spellStart"/>
+      <w:r>
+        <w:rPr>
+          <w:lang w:eastAsia="pt-PT"/>
+        </w:rPr>
+        <w:t>choose_best_move</w:t>
+      </w:r>
+      <w:proofErr w:type="spellEnd"/>
+      <w:r>
+        <w:rPr>
+          <w:lang w:eastAsia="pt-PT"/>
+        </w:rPr>
+        <w:t>(</w:t>
+      </w:r>
+      <w:proofErr w:type="spellStart"/>
+      <w:r>
+        <w:rPr>
+          <w:lang w:eastAsia="pt-PT"/>
+        </w:rPr>
+        <w:t>Board</w:t>
+      </w:r>
+      <w:proofErr w:type="spellEnd"/>
+      <w:r>
+        <w:rPr>
+          <w:lang w:eastAsia="pt-PT"/>
+        </w:rPr>
+        <w:t xml:space="preserve">, </w:t>
+      </w:r>
+      <w:proofErr w:type="spellStart"/>
+      <w:r>
+        <w:rPr>
+          <w:lang w:eastAsia="pt-PT"/>
+        </w:rPr>
+        <w:t>Player</w:t>
+      </w:r>
+      <w:proofErr w:type="spellEnd"/>
+      <w:r>
+        <w:rPr>
+          <w:lang w:eastAsia="pt-PT"/>
+        </w:rPr>
+        <w:t xml:space="preserve">, </w:t>
+      </w:r>
+      <w:proofErr w:type="spellStart"/>
+      <w:r>
+        <w:rPr>
+          <w:lang w:eastAsia="pt-PT"/>
+        </w:rPr>
+        <w:t>Lines</w:t>
+      </w:r>
+      <w:proofErr w:type="spellEnd"/>
+      <w:r>
+        <w:rPr>
+          <w:lang w:eastAsia="pt-PT"/>
+        </w:rPr>
+        <w:t xml:space="preserve">, </w:t>
+      </w:r>
+      <w:proofErr w:type="spellStart"/>
+      <w:r>
+        <w:rPr>
+          <w:lang w:eastAsia="pt-PT"/>
+        </w:rPr>
+        <w:t>Columns</w:t>
+      </w:r>
+      <w:proofErr w:type="spellEnd"/>
+      <w:r>
+        <w:rPr>
+          <w:lang w:eastAsia="pt-PT"/>
+        </w:rPr>
+        <w:t>, [</w:t>
+      </w:r>
+      <w:proofErr w:type="spellStart"/>
+      <w:r>
+        <w:rPr>
+          <w:lang w:eastAsia="pt-PT"/>
+        </w:rPr>
+        <w:t>L-C-NewL-NewC-Play|ListOfMoves</w:t>
+      </w:r>
+      <w:proofErr w:type="spellEnd"/>
+      <w:r>
+        <w:rPr>
+          <w:lang w:eastAsia="pt-PT"/>
+        </w:rPr>
+        <w:t xml:space="preserve">], </w:t>
+      </w:r>
+      <w:proofErr w:type="spellStart"/>
+      <w:r>
+        <w:rPr>
+          <w:lang w:eastAsia="pt-PT"/>
+        </w:rPr>
+        <w:t>Value</w:t>
+      </w:r>
+      <w:proofErr w:type="spellEnd"/>
+      <w:r>
+        <w:rPr>
+          <w:lang w:eastAsia="pt-PT"/>
+        </w:rPr>
+        <w:t>, Move) :-</w:t>
+      </w:r>
+    </w:p>
+    <w:p>
+      <w:pPr>
+        <w:ind w:firstLine="644"/>
+        <w:rPr>
+          <w:lang w:eastAsia="pt-PT"/>
+        </w:rPr>
+      </w:pPr>
     </w:p>
     <w:p>
       <w:pPr>
@@ -8715,7 +9864,7 @@
           <w:lang w:eastAsia="pt-PT"/>
         </w:rPr>
       </w:pPr>
-      <w:bookmarkStart w:id="23" w:name="_Toc530335774"/>
+      <w:bookmarkStart w:id="23" w:name="_Toc530342925"/>
       <w:r>
         <w:rPr>
           <w:lang w:eastAsia="pt-PT"/>
@@ -8786,7 +9935,7 @@
         <w:pStyle w:val="Ttulo1"/>
         <w:spacing w:before="240" w:after="240"/>
       </w:pPr>
-      <w:bookmarkStart w:id="24" w:name="_Toc530335775"/>
+      <w:bookmarkStart w:id="24" w:name="_Toc530342926"/>
       <w:r>
         <w:lastRenderedPageBreak/>
         <w:t>Bibliografia</w:t>
@@ -8831,8 +9980,8 @@
       </w:r>
     </w:p>
     <w:sectPr>
-      <w:headerReference w:type="default" r:id="rId12"/>
-      <w:footerReference w:type="default" r:id="rId13"/>
+      <w:headerReference w:type="default" r:id="rId15"/>
+      <w:footerReference w:type="default" r:id="rId16"/>
       <w:pgSz w:w="11906" w:h="16838"/>
       <w:pgMar w:top="1417" w:right="1701" w:bottom="1417" w:left="1701" w:header="708" w:footer="708" w:gutter="0"/>
       <w:pgNumType w:fmt="numberInDash" w:start="0"/>
@@ -8884,7 +10033,7 @@
             <w:rPr>
               <w:noProof/>
             </w:rPr>
-            <w:t>- 9 -</w:t>
+            <w:t>- 10 -</w:t>
           </w:r>
         </w:fldSimple>
       </w:p>
@@ -9735,7 +10884,7 @@
   <w:abstractNum w:abstractNumId="7">
     <w:nsid w:val="75C73177"/>
     <w:multiLevelType w:val="hybridMultilevel"/>
-    <w:tmpl w:val="03343C86"/>
+    <w:tmpl w:val="D92E3E32"/>
     <w:lvl w:ilvl="0" w:tplc="08160001">
       <w:start w:val="1"/>
       <w:numFmt w:val="bullet"/>
@@ -10659,7 +11808,7 @@
 </file>
 
 <file path=customXml/itemProps1.xml><?xml version="1.0" encoding="utf-8"?>
-<ds:datastoreItem xmlns:ds="http://schemas.openxmlformats.org/officeDocument/2006/customXml" ds:itemID="{4997B0FC-BB7B-4816-B5E5-6031D8A029FA}">
+<ds:datastoreItem xmlns:ds="http://schemas.openxmlformats.org/officeDocument/2006/customXml" ds:itemID="{96C2CE2B-F31A-463B-903E-56BE2DB6B27B}">
   <ds:schemaRefs>
     <ds:schemaRef ds:uri="http://schemas.openxmlformats.org/officeDocument/2006/bibliography"/>
   </ds:schemaRefs>

</xml_diff>